<commit_message>
Ajout scrollbar + modif police nav + modif rapport
</commit_message>
<xml_diff>
--- a/Rappport_projet_techno_web_II_et_programmation_web_-_Antropius_Desmonteix_Senechal.docx
+++ b/Rappport_projet_techno_web_II_et_programmation_web_-_Antropius_Desmonteix_Senechal.docx
@@ -336,8 +336,66 @@
                                   <w14:bevel/>
                                 </w14:textOutline>
                               </w:rPr>
-                              <w:t>Technologies WebII / ProgrammationWeb</w:t>
+                              <w:t xml:space="preserve">Technologies </w:t>
                             </w:r>
+                            <w:proofErr w:type="spellStart"/>
+                            <w:r>
+                              <w:rPr>
+                                <w:rFonts w:ascii="Copperplate Gothic Bold" w:hAnsi="Copperplate Gothic Bold" w:cs="Times New Roman"/>
+                                <w:b/>
+                                <w:bCs/>
+                                <w:color w:val="D2691E"/>
+                                <w:sz w:val="64"/>
+                                <w:szCs w:val="64"/>
+                                <w14:textOutline w14:w="9525" w14:cap="rnd" w14:cmpd="sng" w14:algn="ctr">
+                                  <w14:solidFill>
+                                    <w14:schemeClr w14:val="tx1"/>
+                                  </w14:solidFill>
+                                  <w14:prstDash w14:val="solid"/>
+                                  <w14:bevel/>
+                                </w14:textOutline>
+                              </w:rPr>
+                              <w:t>WebII</w:t>
+                            </w:r>
+                            <w:proofErr w:type="spellEnd"/>
+                            <w:r>
+                              <w:rPr>
+                                <w:rFonts w:ascii="Copperplate Gothic Bold" w:hAnsi="Copperplate Gothic Bold" w:cs="Times New Roman"/>
+                                <w:b/>
+                                <w:bCs/>
+                                <w:color w:val="D2691E"/>
+                                <w:sz w:val="64"/>
+                                <w:szCs w:val="64"/>
+                                <w14:textOutline w14:w="9525" w14:cap="rnd" w14:cmpd="sng" w14:algn="ctr">
+                                  <w14:solidFill>
+                                    <w14:schemeClr w14:val="tx1"/>
+                                  </w14:solidFill>
+                                  <w14:prstDash w14:val="solid"/>
+                                  <w14:bevel/>
+                                </w14:textOutline>
+                              </w:rPr>
+                              <w:t xml:space="preserve"> / </w:t>
+                            </w:r>
+                            <w:proofErr w:type="spellStart"/>
+                            <w:r>
+                              <w:rPr>
+                                <w:rFonts w:ascii="Copperplate Gothic Bold" w:hAnsi="Copperplate Gothic Bold" w:cs="Times New Roman"/>
+                                <w:b/>
+                                <w:bCs/>
+                                <w:color w:val="D2691E"/>
+                                <w:sz w:val="64"/>
+                                <w:szCs w:val="64"/>
+                                <w14:textOutline w14:w="9525" w14:cap="rnd" w14:cmpd="sng" w14:algn="ctr">
+                                  <w14:solidFill>
+                                    <w14:schemeClr w14:val="tx1"/>
+                                  </w14:solidFill>
+                                  <w14:prstDash w14:val="solid"/>
+                                  <w14:bevel/>
+                                </w14:textOutline>
+                              </w:rPr>
+                              <w:t>ProgrammationWeb</w:t>
+                            </w:r>
+                            <w:proofErr w:type="spellEnd"/>
                             <w:r>
                               <w:rPr>
                                 <w:rFonts w:ascii="Copperplate Gothic Bold" w:hAnsi="Copperplate Gothic Bold" w:cs="Times New Roman"/>
@@ -396,8 +454,26 @@
                                   <w14:bevel/>
                                 </w14:textOutline>
                               </w:rPr>
-                              <w:t>Rapport de projet Ensisingerie</w:t>
+                              <w:t xml:space="preserve">Rapport de projet </w:t>
                             </w:r>
+                            <w:proofErr w:type="spellStart"/>
+                            <w:r>
+                              <w:rPr>
+                                <w:rFonts w:ascii="Copperplate Gothic Bold" w:hAnsi="Copperplate Gothic Bold" w:cs="Times New Roman"/>
+                                <w:color w:val="D2691E"/>
+                                <w:sz w:val="64"/>
+                                <w:szCs w:val="64"/>
+                                <w14:textOutline w14:w="9525" w14:cap="rnd" w14:cmpd="sng" w14:algn="ctr">
+                                  <w14:solidFill>
+                                    <w14:schemeClr w14:val="tx1"/>
+                                  </w14:solidFill>
+                                  <w14:prstDash w14:val="solid"/>
+                                  <w14:bevel/>
+                                </w14:textOutline>
+                              </w:rPr>
+                              <w:t>Ensisingerie</w:t>
+                            </w:r>
+                            <w:proofErr w:type="spellEnd"/>
                           </w:p>
                         </w:txbxContent>
                       </wps:txbx>
@@ -460,8 +536,66 @@
                             <w14:bevel/>
                           </w14:textOutline>
                         </w:rPr>
-                        <w:t>Technologies WebII / ProgrammationWeb</w:t>
+                        <w:t xml:space="preserve">Technologies </w:t>
                       </w:r>
+                      <w:proofErr w:type="spellStart"/>
+                      <w:r>
+                        <w:rPr>
+                          <w:rFonts w:ascii="Copperplate Gothic Bold" w:hAnsi="Copperplate Gothic Bold" w:cs="Times New Roman"/>
+                          <w:b/>
+                          <w:bCs/>
+                          <w:color w:val="D2691E"/>
+                          <w:sz w:val="64"/>
+                          <w:szCs w:val="64"/>
+                          <w14:textOutline w14:w="9525" w14:cap="rnd" w14:cmpd="sng" w14:algn="ctr">
+                            <w14:solidFill>
+                              <w14:schemeClr w14:val="tx1"/>
+                            </w14:solidFill>
+                            <w14:prstDash w14:val="solid"/>
+                            <w14:bevel/>
+                          </w14:textOutline>
+                        </w:rPr>
+                        <w:t>WebII</w:t>
+                      </w:r>
+                      <w:proofErr w:type="spellEnd"/>
+                      <w:r>
+                        <w:rPr>
+                          <w:rFonts w:ascii="Copperplate Gothic Bold" w:hAnsi="Copperplate Gothic Bold" w:cs="Times New Roman"/>
+                          <w:b/>
+                          <w:bCs/>
+                          <w:color w:val="D2691E"/>
+                          <w:sz w:val="64"/>
+                          <w:szCs w:val="64"/>
+                          <w14:textOutline w14:w="9525" w14:cap="rnd" w14:cmpd="sng" w14:algn="ctr">
+                            <w14:solidFill>
+                              <w14:schemeClr w14:val="tx1"/>
+                            </w14:solidFill>
+                            <w14:prstDash w14:val="solid"/>
+                            <w14:bevel/>
+                          </w14:textOutline>
+                        </w:rPr>
+                        <w:t xml:space="preserve"> / </w:t>
+                      </w:r>
+                      <w:proofErr w:type="spellStart"/>
+                      <w:r>
+                        <w:rPr>
+                          <w:rFonts w:ascii="Copperplate Gothic Bold" w:hAnsi="Copperplate Gothic Bold" w:cs="Times New Roman"/>
+                          <w:b/>
+                          <w:bCs/>
+                          <w:color w:val="D2691E"/>
+                          <w:sz w:val="64"/>
+                          <w:szCs w:val="64"/>
+                          <w14:textOutline w14:w="9525" w14:cap="rnd" w14:cmpd="sng" w14:algn="ctr">
+                            <w14:solidFill>
+                              <w14:schemeClr w14:val="tx1"/>
+                            </w14:solidFill>
+                            <w14:prstDash w14:val="solid"/>
+                            <w14:bevel/>
+                          </w14:textOutline>
+                        </w:rPr>
+                        <w:t>ProgrammationWeb</w:t>
+                      </w:r>
+                      <w:proofErr w:type="spellEnd"/>
                       <w:r>
                         <w:rPr>
                           <w:rFonts w:ascii="Copperplate Gothic Bold" w:hAnsi="Copperplate Gothic Bold" w:cs="Times New Roman"/>
@@ -520,8 +654,26 @@
                             <w14:bevel/>
                           </w14:textOutline>
                         </w:rPr>
-                        <w:t>Rapport de projet Ensisingerie</w:t>
+                        <w:t xml:space="preserve">Rapport de projet </w:t>
                       </w:r>
+                      <w:proofErr w:type="spellStart"/>
+                      <w:r>
+                        <w:rPr>
+                          <w:rFonts w:ascii="Copperplate Gothic Bold" w:hAnsi="Copperplate Gothic Bold" w:cs="Times New Roman"/>
+                          <w:color w:val="D2691E"/>
+                          <w:sz w:val="64"/>
+                          <w:szCs w:val="64"/>
+                          <w14:textOutline w14:w="9525" w14:cap="rnd" w14:cmpd="sng" w14:algn="ctr">
+                            <w14:solidFill>
+                              <w14:schemeClr w14:val="tx1"/>
+                            </w14:solidFill>
+                            <w14:prstDash w14:val="solid"/>
+                            <w14:bevel/>
+                          </w14:textOutline>
+                        </w:rPr>
+                        <w:t>Ensisingerie</w:t>
+                      </w:r>
+                      <w:proofErr w:type="spellEnd"/>
                     </w:p>
                   </w:txbxContent>
                 </v:textbox>
@@ -2065,7 +2217,15 @@
         <w:spacing w:after="160" w:line="259" w:lineRule="auto"/>
       </w:pPr>
       <w:r>
-        <w:t>Ce rapport a pour but d’expliquer les choix faits lors de la création du site web Ensisingerie, créé par le groupe Antropius/Desmonteix/Sénéchal.</w:t>
+        <w:t xml:space="preserve">Ce rapport a pour but d’expliquer les choix faits lors de la création du site web </w:t>
+      </w:r>
+      <w:proofErr w:type="spellStart"/>
+      <w:r>
+        <w:t>Ensisingerie</w:t>
+      </w:r>
+      <w:proofErr w:type="spellEnd"/>
+      <w:r>
+        <w:t>, créé par le groupe Antropius/Desmonteix/Sénéchal.</w:t>
       </w:r>
       <w:r>
         <w:t xml:space="preserve"> Le site a été créé avec les technologies suivantes :</w:t>
@@ -2126,7 +2286,15 @@
         <w:spacing w:after="160" w:line="259" w:lineRule="auto"/>
       </w:pPr>
       <w:r>
-        <w:t>La bilbiothèque de JavaScript Chart.js, uniquement sur la page de statistiques, non demandée dans les consignes. Nous avons bien sûr demandés l’autorisation pour l’utiliser, tant que cela restait pour la page de statistiques.</w:t>
+        <w:t xml:space="preserve">La </w:t>
+      </w:r>
+      <w:proofErr w:type="spellStart"/>
+      <w:r>
+        <w:t>bilbiothèque</w:t>
+      </w:r>
+      <w:proofErr w:type="spellEnd"/>
+      <w:r>
+        <w:t xml:space="preserve"> de JavaScript Chart.js, uniquement sur la page de statistiques, non demandée dans les consignes. Nous avons bien sûr demandés l’autorisation pour l’utiliser, tant que cela restait pour la page de statistiques.</w:t>
       </w:r>
     </w:p>
     <w:p>
@@ -2148,9 +2316,11 @@
       <w:r>
         <w:t xml:space="preserve">Mot de passe : </w:t>
       </w:r>
+      <w:proofErr w:type="spellStart"/>
       <w:r>
         <w:t>adminpass-singe%Web</w:t>
       </w:r>
+      <w:proofErr w:type="spellEnd"/>
     </w:p>
     <w:p>
       <w:pPr>
@@ -2181,8 +2351,13 @@
           <w:numId w:val="5"/>
         </w:numPr>
       </w:pPr>
-      <w:r>
-        <w:t xml:space="preserve">users : concerne tout ce qui est lié </w:t>
+      <w:proofErr w:type="spellStart"/>
+      <w:r>
+        <w:t>users</w:t>
+      </w:r>
+      <w:proofErr w:type="spellEnd"/>
+      <w:r>
+        <w:t xml:space="preserve"> : concerne tout ce qui est lié </w:t>
       </w:r>
       <w:r>
         <w:t xml:space="preserve">en majorité </w:t>
@@ -2199,8 +2374,13 @@
           <w:numId w:val="5"/>
         </w:numPr>
       </w:pPr>
-      <w:r>
-        <w:t xml:space="preserve">rooms : concerne tout ce qui est lié </w:t>
+      <w:proofErr w:type="spellStart"/>
+      <w:r>
+        <w:t>rooms</w:t>
+      </w:r>
+      <w:proofErr w:type="spellEnd"/>
+      <w:r>
+        <w:t xml:space="preserve"> : concerne tout ce qui est lié </w:t>
       </w:r>
       <w:r>
         <w:t xml:space="preserve">en majorité </w:t>
@@ -2238,7 +2418,15 @@
         <w:t>ans la même logique</w:t>
       </w:r>
       <w:r>
-        <w:t>, chaque application contient son propre dossier ‘static’, contenant les fichiers CSS, Javascript, éventuellement JSON et images.</w:t>
+        <w:t>, chaque application contient son propre dossier ‘</w:t>
+      </w:r>
+      <w:proofErr w:type="spellStart"/>
+      <w:r>
+        <w:t>static</w:t>
+      </w:r>
+      <w:proofErr w:type="spellEnd"/>
+      <w:r>
+        <w:t>’, contenant les fichiers CSS, Javascript, éventuellement JSON et images.</w:t>
       </w:r>
     </w:p>
     <w:p>
@@ -2246,7 +2434,15 @@
         <w:spacing w:after="0"/>
       </w:pPr>
       <w:r>
-        <w:t>Un dossier ‘static’ supplémentaire se trouve au même niveau que les dossiers des apps et contient les fichiers statiques utilisés dans plusieurs apps.</w:t>
+        <w:t>Un dossier ‘</w:t>
+      </w:r>
+      <w:proofErr w:type="spellStart"/>
+      <w:r>
+        <w:t>static</w:t>
+      </w:r>
+      <w:proofErr w:type="spellEnd"/>
+      <w:r>
+        <w:t>’ supplémentaire se trouve au même niveau que les dossiers des apps et contient les fichiers statiques utilisés dans plusieurs apps.</w:t>
       </w:r>
       <w:r>
         <w:br/>
@@ -2270,14 +2466,30 @@
       </w:pPr>
       <w:bookmarkStart w:id="2" w:name="_Toc155492629"/>
       <w:r>
-        <w:t>Application ‘users’</w:t>
+        <w:t>Application ‘</w:t>
+      </w:r>
+      <w:proofErr w:type="spellStart"/>
+      <w:r>
+        <w:t>users</w:t>
+      </w:r>
+      <w:proofErr w:type="spellEnd"/>
+      <w:r>
+        <w:t>’</w:t>
       </w:r>
       <w:bookmarkEnd w:id="2"/>
     </w:p>
     <w:p/>
     <w:p>
       <w:r>
-        <w:t xml:space="preserve">L’application ‘users’ </w:t>
+        <w:t>L’application ‘</w:t>
+      </w:r>
+      <w:proofErr w:type="spellStart"/>
+      <w:r>
+        <w:t>users</w:t>
+      </w:r>
+      <w:proofErr w:type="spellEnd"/>
+      <w:r>
+        <w:t xml:space="preserve">’ </w:t>
       </w:r>
       <w:r>
         <w:t>concerne, comme son nom l’indique, les utilisateurs. Concrètement, elle contient la logique et les pages permettant d’effectuer les actions suivantes :</w:t>
@@ -2366,7 +2578,15 @@
     </w:p>
     <w:p>
       <w:r>
-        <w:t xml:space="preserve">Concernant les views, toutes les pages générées le sont en dérivant les </w:t>
+        <w:t xml:space="preserve">Concernant les </w:t>
+      </w:r>
+      <w:proofErr w:type="spellStart"/>
+      <w:r>
+        <w:t>views</w:t>
+      </w:r>
+      <w:proofErr w:type="spellEnd"/>
+      <w:r>
+        <w:t xml:space="preserve">, toutes les pages générées le sont en dérivant les </w:t>
       </w:r>
       <w:r>
         <w:t>classes</w:t>
@@ -2464,7 +2684,15 @@
       </w:pPr>
       <w:bookmarkStart w:id="4" w:name="_Toc155492631"/>
       <w:r>
-        <w:t>Application ‘rooms’</w:t>
+        <w:t>Application ‘</w:t>
+      </w:r>
+      <w:proofErr w:type="spellStart"/>
+      <w:r>
+        <w:t>rooms</w:t>
+      </w:r>
+      <w:proofErr w:type="spellEnd"/>
+      <w:r>
+        <w:t>’</w:t>
       </w:r>
       <w:bookmarkEnd w:id="4"/>
     </w:p>
@@ -2481,7 +2709,15 @@
         <w:t xml:space="preserve">L’application </w:t>
       </w:r>
       <w:r>
-        <w:t xml:space="preserve">‘rooms’ </w:t>
+        <w:t>‘</w:t>
+      </w:r>
+      <w:proofErr w:type="spellStart"/>
+      <w:r>
+        <w:t>rooms</w:t>
+      </w:r>
+      <w:proofErr w:type="spellEnd"/>
+      <w:r>
+        <w:t xml:space="preserve">’ </w:t>
       </w:r>
       <w:r>
         <w:t xml:space="preserve">est la plus </w:t>
@@ -2654,7 +2890,15 @@
         </w:numPr>
       </w:pPr>
       <w:r>
-        <w:t>La classe Room représente un salon. Il est caractérisé par son nom, son propriétaire, une liste des utilisateurs présents dans le salon, une liste des utilisateurs ayant déjà été bannis du salon et un attribut ‘private’ représentant le caractère publi</w:t>
+        <w:t>La classe Room représente un salon. Il est caractérisé par son nom, son propriétaire, une liste des utilisateurs présents dans le salon, une liste des utilisateurs ayant déjà été bannis du salon et un attribut ‘</w:t>
+      </w:r>
+      <w:proofErr w:type="spellStart"/>
+      <w:r>
+        <w:t>private</w:t>
+      </w:r>
+      <w:proofErr w:type="spellEnd"/>
+      <w:r>
+        <w:t>’ représentant le caractère publi</w:t>
       </w:r>
       <w:r>
         <w:t>c</w:t>
@@ -2678,7 +2922,15 @@
         <w:t>La classe Message représente un message.</w:t>
       </w:r>
       <w:r>
-        <w:t xml:space="preserve"> Un message est représenté par son auteur, le salon dans lequel il l’a envoyé, sa date de publication, son texte et un attribut ‘is_deleted’ représentant le fait que le message ait été supprimé.</w:t>
+        <w:t xml:space="preserve"> Un message est représenté par son auteur, le salon dans lequel il l’a envoyé, sa date de publication, son texte et un attribut ‘</w:t>
+      </w:r>
+      <w:proofErr w:type="spellStart"/>
+      <w:r>
+        <w:t>is_deleted</w:t>
+      </w:r>
+      <w:proofErr w:type="spellEnd"/>
+      <w:r>
+        <w:t>’ représentant le fait que le message ait été supprimé.</w:t>
       </w:r>
     </w:p>
     <w:p>
@@ -2690,10 +2942,26 @@
         </w:numPr>
       </w:pPr>
       <w:r>
-        <w:t xml:space="preserve">La classe JoinRequest représente une demande qu’un utilisateur a faite pour rejoindre un salon. Il contient donc </w:t>
-      </w:r>
-      <w:r>
-        <w:t>l’émetteur de la demande, le salon en question et un attribut ‘is_approved’ indiquant si la demande a été approuvée</w:t>
+        <w:t xml:space="preserve">La classe </w:t>
+      </w:r>
+      <w:proofErr w:type="spellStart"/>
+      <w:r>
+        <w:t>JoinRequest</w:t>
+      </w:r>
+      <w:proofErr w:type="spellEnd"/>
+      <w:r>
+        <w:t xml:space="preserve"> représente une demande qu’un utilisateur a faite pour rejoindre un salon. Il contient donc </w:t>
+      </w:r>
+      <w:r>
+        <w:t>l’émetteur de la demande, le salon en question et un attribut ‘</w:t>
+      </w:r>
+      <w:proofErr w:type="spellStart"/>
+      <w:r>
+        <w:t>is_approved</w:t>
+      </w:r>
+      <w:proofErr w:type="spellEnd"/>
+      <w:r>
+        <w:t>’ indiquant si la demande a été approuvée</w:t>
       </w:r>
       <w:r>
         <w:t xml:space="preserve"> ou non</w:t>
@@ -2711,7 +2979,15 @@
         </w:numPr>
       </w:pPr>
       <w:r>
-        <w:t>La classe RoomInvitation repr</w:t>
+        <w:t xml:space="preserve">La classe </w:t>
+      </w:r>
+      <w:proofErr w:type="spellStart"/>
+      <w:r>
+        <w:t>RoomInvitation</w:t>
+      </w:r>
+      <w:proofErr w:type="spellEnd"/>
+      <w:r>
+        <w:t xml:space="preserve"> repr</w:t>
       </w:r>
       <w:r>
         <w:t>ésente une invitation du propriétaire d’un salon à un</w:t>
@@ -2808,10 +3084,7 @@
     </w:p>
     <w:p>
       <w:r>
-        <w:t xml:space="preserve">Des boutons </w:t>
-      </w:r>
-      <w:r>
-        <w:t>‘Voir plus’, ‘Voir moins’ et ‘Voir tous’ permettent de contrôler le nombre de messages affichés à l’écran, les derniers étant bien sûrs toujours affichés.</w:t>
+        <w:t>Des boutons ‘Voir plus’, ‘Voir moins’ et ‘Voir tous’ contrôlent le nombre de messages affichés à l’écran, les derniers étant bien sûrs toujours affichés. Cela permet notamment d’éviter de charger un trop grand nombre de messages à la fois, ralentissant le serveur en surchargeant le serveur de requêtes et consommant plus de bande passante par la même occasion !</w:t>
       </w:r>
     </w:p>
     <w:p>
@@ -2821,14 +3094,124 @@
     </w:p>
     <w:p>
       <w:r>
-        <w:t xml:space="preserve">Une fonction dans les vues django de l’application permet d’ouvrir et lire le contenu d’un fichier json dans les statics de l’app. Il contient des émojis triés par catégorie accompagnés de plusieurs informations comme le nom de l’émoji ainsi que son symbole (c’est cette dernière information qu’on viendra récupérer à l’aide du javascript ainsi que les noms des catégories d’émojis pour les trier). Le fichier json a été récupéré à l’adresse suivante : </w:t>
+        <w:t xml:space="preserve">Une fonction dans les vues </w:t>
+      </w:r>
+      <w:proofErr w:type="spellStart"/>
+      <w:r>
+        <w:t>django</w:t>
+      </w:r>
+      <w:proofErr w:type="spellEnd"/>
+      <w:r>
+        <w:t xml:space="preserve"> de l’application permet d’ouvrir et lire le contenu d’un fichier </w:t>
+      </w:r>
+      <w:proofErr w:type="spellStart"/>
+      <w:r>
+        <w:t>json</w:t>
+      </w:r>
+      <w:proofErr w:type="spellEnd"/>
+      <w:r>
+        <w:t xml:space="preserve"> dans les </w:t>
+      </w:r>
+      <w:proofErr w:type="spellStart"/>
+      <w:r>
+        <w:t>statics</w:t>
+      </w:r>
+      <w:proofErr w:type="spellEnd"/>
+      <w:r>
+        <w:t xml:space="preserve"> de l’app. Il contient des émojis triés par catégorie accompagnés de plusieurs informations comme le nom de l’émoji ainsi que son symbole (c’est cette dernière information qu’on viendra récupérer à l’aide du javascript ainsi que les noms des catégories d’émojis pour les trier). Le fichier </w:t>
+      </w:r>
+      <w:proofErr w:type="spellStart"/>
+      <w:r>
+        <w:t>json</w:t>
+      </w:r>
+      <w:proofErr w:type="spellEnd"/>
+      <w:r>
+        <w:t xml:space="preserve"> a été récupéré à l’adresse suivante : </w:t>
       </w:r>
       <w:hyperlink r:id="rId10" w:history="1">
+        <w:proofErr w:type="spellStart"/>
         <w:r>
           <w:rPr>
             <w:rStyle w:val="Lienhypertexte"/>
           </w:rPr>
-          <w:t>unicode-emoji-json/data-by-group.json at main · muan/unicode-emoji-json (github.com)</w:t>
+          <w:t>unicode</w:t>
+        </w:r>
+        <w:proofErr w:type="spellEnd"/>
+        <w:r>
+          <w:rPr>
+            <w:rStyle w:val="Lienhypertexte"/>
+          </w:rPr>
+          <w:t>-emoji-</w:t>
+        </w:r>
+        <w:proofErr w:type="spellStart"/>
+        <w:r>
+          <w:rPr>
+            <w:rStyle w:val="Lienhypertexte"/>
+          </w:rPr>
+          <w:t>json</w:t>
+        </w:r>
+        <w:proofErr w:type="spellEnd"/>
+        <w:r>
+          <w:rPr>
+            <w:rStyle w:val="Lienhypertexte"/>
+          </w:rPr>
+          <w:t>/data-by-</w:t>
+        </w:r>
+        <w:proofErr w:type="spellStart"/>
+        <w:r>
+          <w:rPr>
+            <w:rStyle w:val="Lienhypertexte"/>
+          </w:rPr>
+          <w:t>group.json</w:t>
+        </w:r>
+        <w:proofErr w:type="spellEnd"/>
+        <w:r>
+          <w:rPr>
+            <w:rStyle w:val="Lienhypertexte"/>
+          </w:rPr>
+          <w:t xml:space="preserve"> at main · </w:t>
+        </w:r>
+        <w:proofErr w:type="spellStart"/>
+        <w:r>
+          <w:rPr>
+            <w:rStyle w:val="Lienhypertexte"/>
+          </w:rPr>
+          <w:t>muan</w:t>
+        </w:r>
+        <w:proofErr w:type="spellEnd"/>
+        <w:r>
+          <w:rPr>
+            <w:rStyle w:val="Lienhypertexte"/>
+          </w:rPr>
+          <w:t>/</w:t>
+        </w:r>
+        <w:proofErr w:type="spellStart"/>
+        <w:r>
+          <w:rPr>
+            <w:rStyle w:val="Lienhypertexte"/>
+          </w:rPr>
+          <w:t>unicode</w:t>
+        </w:r>
+        <w:proofErr w:type="spellEnd"/>
+        <w:r>
+          <w:rPr>
+            <w:rStyle w:val="Lienhypertexte"/>
+          </w:rPr>
+          <w:t>-emoji-</w:t>
+        </w:r>
+        <w:proofErr w:type="spellStart"/>
+        <w:r>
+          <w:rPr>
+            <w:rStyle w:val="Lienhypertexte"/>
+          </w:rPr>
+          <w:t>json</w:t>
+        </w:r>
+        <w:proofErr w:type="spellEnd"/>
+        <w:r>
+          <w:rPr>
+            <w:rStyle w:val="Lienhypertexte"/>
+          </w:rPr>
+          <w:t xml:space="preserve"> (github.com)</w:t>
         </w:r>
       </w:hyperlink>
       <w:r>
@@ -2838,7 +3221,15 @@
         <w:t>de cette méthode est</w:t>
       </w:r>
       <w:r>
-        <w:t xml:space="preserve"> que les émojis sont inscrits dans un fichier json d’une certaine manière</w:t>
+        <w:t xml:space="preserve"> que les émojis sont inscrits dans un fichier </w:t>
+      </w:r>
+      <w:proofErr w:type="spellStart"/>
+      <w:r>
+        <w:t>json</w:t>
+      </w:r>
+      <w:proofErr w:type="spellEnd"/>
+      <w:r>
+        <w:t xml:space="preserve"> d’une certaine manière</w:t>
       </w:r>
       <w:r>
         <w:t xml:space="preserve"> alors</w:t>
@@ -2856,7 +3247,19 @@
         <w:t>récupérer</w:t>
       </w:r>
       <w:r>
-        <w:t xml:space="preserve"> ou si on voudrait récupérer les émojis d’un fichier json qui ne serait pas formaté de la même manière alors ce serait </w:t>
+        <w:t xml:space="preserve"> ou si on voudrait récupérer les émojis d’un fichier </w:t>
+      </w:r>
+      <w:proofErr w:type="spellStart"/>
+      <w:r>
+        <w:t>json</w:t>
+      </w:r>
+      <w:proofErr w:type="spellEnd"/>
+      <w:r>
+        <w:t xml:space="preserve"> qui ne serait pas </w:t>
+      </w:r>
+      <w:r>
+        <w:lastRenderedPageBreak/>
+        <w:t xml:space="preserve">formaté de la même manière alors ce serait </w:t>
       </w:r>
       <w:r>
         <w:t xml:space="preserve">également </w:t>
@@ -2873,7 +3276,6 @@
     </w:p>
     <w:p>
       <w:r>
-        <w:lastRenderedPageBreak/>
         <w:t>On trouve également un ou deux boutons permettant d’accéder aux pages ‘Statistiques’ et ‘Gestion des utilisateurs’.</w:t>
       </w:r>
     </w:p>
@@ -2902,7 +3304,15 @@
         <w:t xml:space="preserve"> Le nombre de messages envoyés par jour est affiché sous la forme d’un graphique utilisant Chart.js.</w:t>
       </w:r>
       <w:r>
-        <w:t xml:space="preserve"> C’est le seul endroit du site où nous utilisons cette bilbiothèque.</w:t>
+        <w:t xml:space="preserve"> C’est le seul endroit du site où nous utilisons cette </w:t>
+      </w:r>
+      <w:proofErr w:type="spellStart"/>
+      <w:r>
+        <w:t>bilbiothèque</w:t>
+      </w:r>
+      <w:proofErr w:type="spellEnd"/>
+      <w:r>
+        <w:t>.</w:t>
       </w:r>
     </w:p>
     <w:p>
@@ -2971,17 +3381,33 @@
         </w:rPr>
       </w:pPr>
       <w:bookmarkStart w:id="9" w:name="_Toc155492636"/>
+      <w:proofErr w:type="spellStart"/>
       <w:r>
         <w:rPr>
           <w:shd w:val="clear" w:color="auto" w:fill="F9F9F9"/>
         </w:rPr>
-        <w:t>Views :</w:t>
+        <w:t>Views</w:t>
+      </w:r>
+      <w:proofErr w:type="spellEnd"/>
+      <w:r>
+        <w:rPr>
+          <w:shd w:val="clear" w:color="auto" w:fill="F9F9F9"/>
+        </w:rPr>
+        <w:t> :</w:t>
       </w:r>
       <w:bookmarkEnd w:id="9"/>
     </w:p>
     <w:p>
       <w:r>
-        <w:t>Dans cette app, la majorité des views sont de simples fonctions, permettant un contrôle plus fin sur la logique de l’application.</w:t>
+        <w:t xml:space="preserve">Dans cette app, la majorité des </w:t>
+      </w:r>
+      <w:proofErr w:type="spellStart"/>
+      <w:r>
+        <w:t>views</w:t>
+      </w:r>
+      <w:proofErr w:type="spellEnd"/>
+      <w:r>
+        <w:t xml:space="preserve"> sont de simples fonctions, permettant un contrôle plus fin sur la logique de l’application.</w:t>
       </w:r>
       <w:r>
         <w:t xml:space="preserve"> </w:t>
@@ -2996,7 +3422,15 @@
         <w:t>avoir directement accès à une fonctionnalité qui lui est interdite (le bouton ‘supprimer’ n’apparait par exemple pas sur les messages dont l’utilisateur n’est pas originaire)</w:t>
       </w:r>
       <w:r>
-        <w:t>, des sécurités supplémentaires sont implémentées dans les views :</w:t>
+        <w:t xml:space="preserve">, des sécurités supplémentaires sont implémentées dans les </w:t>
+      </w:r>
+      <w:proofErr w:type="spellStart"/>
+      <w:r>
+        <w:t>views</w:t>
+      </w:r>
+      <w:proofErr w:type="spellEnd"/>
+      <w:r>
+        <w:t> :</w:t>
       </w:r>
       <w:r>
         <w:br/>
@@ -3038,7 +3472,15 @@
         <w:t>De plus, chaque fonction vérifie un certain nombre de condition avant d’effectuer l’action demandée et redirige vers une page d’erreur ou renvoie une réponse JSON en cas de problème, permettant de sécuriser le site.</w:t>
       </w:r>
       <w:r>
-        <w:t xml:space="preserve"> Par exemple, dans la fonction remove_user, appelée pour éjecter un utilisateur d’un salon et pour quitter un salon, on vérifie d’abord</w:t>
+        <w:t xml:space="preserve"> Par exemple, dans la fonction </w:t>
+      </w:r>
+      <w:proofErr w:type="spellStart"/>
+      <w:r>
+        <w:t>remove_user</w:t>
+      </w:r>
+      <w:proofErr w:type="spellEnd"/>
+      <w:r>
+        <w:t>, appelée pour éjecter un utilisateur d’un salon et pour quitter un salon, on vérifie d’abord</w:t>
       </w:r>
       <w:r>
         <w:t xml:space="preserve"> que</w:t>
@@ -3081,7 +3523,11 @@
         <w:t xml:space="preserve"> </w:t>
       </w:r>
       <w:r>
-        <w:t>non seulement l’inconfort d’un rechargement complet de page mais également le coût calcul</w:t>
+        <w:t xml:space="preserve">non seulement </w:t>
+      </w:r>
+      <w:r>
+        <w:lastRenderedPageBreak/>
+        <w:t>l’inconfort d’un rechargement complet de page mais également le coût calcul</w:t>
       </w:r>
       <w:r>
         <w:t>atoire</w:t>
@@ -3130,7 +3576,31 @@
         <w:t xml:space="preserve">la </w:t>
       </w:r>
       <w:r>
-        <w:t xml:space="preserve">même application, le Javascript fait lui appel à des views de l’application ‘rooms’, par exemple pour renvoyer la liste des salons de l’utilisateur. Nous avons en effet décidé de donner cette responsabilité à l’application ‘rooms’ car </w:t>
+        <w:t xml:space="preserve">même application, le Javascript fait lui appel à des </w:t>
+      </w:r>
+      <w:proofErr w:type="spellStart"/>
+      <w:r>
+        <w:t>views</w:t>
+      </w:r>
+      <w:proofErr w:type="spellEnd"/>
+      <w:r>
+        <w:t xml:space="preserve"> de l’application ‘</w:t>
+      </w:r>
+      <w:proofErr w:type="spellStart"/>
+      <w:r>
+        <w:t>rooms</w:t>
+      </w:r>
+      <w:proofErr w:type="spellEnd"/>
+      <w:r>
+        <w:t>’, par exemple pour renvoyer la liste des salons de l’utilisateur. Nous avons en effet décidé de donner cette responsabilité à l’application ‘</w:t>
+      </w:r>
+      <w:proofErr w:type="spellStart"/>
+      <w:r>
+        <w:t>rooms</w:t>
+      </w:r>
+      <w:proofErr w:type="spellEnd"/>
+      <w:r>
+        <w:t xml:space="preserve">’ car </w:t>
       </w:r>
       <w:r>
         <w:t>cela nous semblait plus pertinent.</w:t>
@@ -3138,12 +3608,28 @@
     </w:p>
     <w:p>
       <w:r>
-        <w:t>Sur la page de création de salon, une checkbox permet de définir le caractère publique ou privé du salon.</w:t>
-      </w:r>
-    </w:p>
-    <w:p>
-      <w:r>
-        <w:t>Enfin, une page d’administration est accessible aux super users. On peut y supprimer complètement un utilisateur, ce qui a pour effet de supprimer tous ses messages, ses invitations et ses demandes et de transférer la propriété de ses salons à l’utilisateur l’ayant supprimé.</w:t>
+        <w:t xml:space="preserve">Sur la page de création de salon, une </w:t>
+      </w:r>
+      <w:proofErr w:type="spellStart"/>
+      <w:r>
+        <w:t>checkbox</w:t>
+      </w:r>
+      <w:proofErr w:type="spellEnd"/>
+      <w:r>
+        <w:t xml:space="preserve"> permet de définir le caractère publique ou privé du salon.</w:t>
+      </w:r>
+    </w:p>
+    <w:p>
+      <w:r>
+        <w:t xml:space="preserve">Enfin, une page d’administration est accessible aux super </w:t>
+      </w:r>
+      <w:proofErr w:type="spellStart"/>
+      <w:r>
+        <w:t>users</w:t>
+      </w:r>
+      <w:proofErr w:type="spellEnd"/>
+      <w:r>
+        <w:t>. On peut y supprimer complètement un utilisateur, ce qui a pour effet de supprimer tous ses messages, ses invitations et ses demandes et de transférer la propriété de ses salons à l’utilisateur l’ayant supprimé.</w:t>
       </w:r>
       <w:r>
         <w:t xml:space="preserve"> Pour tester cette fonctionnalité, vous pouvez utiliser le compte administrateur donné dans l’introduction de ce rapport.</w:t>
@@ -3165,7 +3651,15 @@
       </w:pPr>
       <w:bookmarkStart w:id="12" w:name="_Toc155492639"/>
       <w:r>
-        <w:t>Dossier static commun à toutes les apps</w:t>
+        <w:t xml:space="preserve">Dossier </w:t>
+      </w:r>
+      <w:proofErr w:type="spellStart"/>
+      <w:r>
+        <w:t>static</w:t>
+      </w:r>
+      <w:proofErr w:type="spellEnd"/>
+      <w:r>
+        <w:t xml:space="preserve"> commun à toutes les apps</w:t>
       </w:r>
       <w:bookmarkEnd w:id="12"/>
     </w:p>
@@ -3181,16 +3675,68 @@
         <w:t xml:space="preserve"> toutes les pages du site se trouve un bouton permettant de passer du thème clair au thème sombre et inversement. Ce changement se fait en Javascript au moyen d’un</w:t>
       </w:r>
       <w:r>
-        <w:t xml:space="preserve"> ‘toggleClass’ sur l’élément HTML ‘body’. </w:t>
-      </w:r>
-      <w:r>
-        <w:t>Un toggleClass permet d’ajouter une classe à un élément ou à la retirer si elle y est déjà</w:t>
-      </w:r>
-      <w:r>
-        <w:t xml:space="preserve">, ce qui permet dans notre cas, à l’aide d’un CSS adapté, de choisir des couleurs différentes dans le cas où l’élément body possède la classe ‘dark-theme’ ou non. De plus, </w:t>
-      </w:r>
-      <w:r>
-        <w:t>var theme = localStorage.getItem('theme')</w:t>
+        <w:t xml:space="preserve"> ‘</w:t>
+      </w:r>
+      <w:proofErr w:type="spellStart"/>
+      <w:r>
+        <w:t>toggleClass</w:t>
+      </w:r>
+      <w:proofErr w:type="spellEnd"/>
+      <w:r>
+        <w:t xml:space="preserve">’ sur l’élément HTML ‘body’. </w:t>
+      </w:r>
+      <w:r>
+        <w:t xml:space="preserve">Un </w:t>
+      </w:r>
+      <w:proofErr w:type="spellStart"/>
+      <w:r>
+        <w:t>toggleClass</w:t>
+      </w:r>
+      <w:proofErr w:type="spellEnd"/>
+      <w:r>
+        <w:t xml:space="preserve"> permet d’ajouter une classe à un élément ou à la retirer si elle y est déjà</w:t>
+      </w:r>
+      <w:r>
+        <w:t xml:space="preserve">, ce qui permet dans notre cas, à l’aide d’un CSS adapté, de choisir des </w:t>
+      </w:r>
+      <w:r>
+        <w:lastRenderedPageBreak/>
+        <w:t>couleurs différentes dans le cas où l’élément body possède la classe ‘</w:t>
+      </w:r>
+      <w:proofErr w:type="spellStart"/>
+      <w:r>
+        <w:t>dark-theme</w:t>
+      </w:r>
+      <w:proofErr w:type="spellEnd"/>
+      <w:r>
+        <w:t xml:space="preserve">’ ou non. De plus, </w:t>
+      </w:r>
+      <w:r>
+        <w:t xml:space="preserve">var </w:t>
+      </w:r>
+      <w:proofErr w:type="spellStart"/>
+      <w:r>
+        <w:t>theme</w:t>
+      </w:r>
+      <w:proofErr w:type="spellEnd"/>
+      <w:r>
+        <w:t xml:space="preserve"> = </w:t>
+      </w:r>
+      <w:proofErr w:type="spellStart"/>
+      <w:r>
+        <w:t>localStorage.getItem</w:t>
+      </w:r>
+      <w:proofErr w:type="spellEnd"/>
+      <w:r>
+        <w:t>('</w:t>
+      </w:r>
+      <w:proofErr w:type="spellStart"/>
+      <w:r>
+        <w:t>theme</w:t>
+      </w:r>
+      <w:proofErr w:type="spellEnd"/>
+      <w:r>
+        <w:t>')</w:t>
       </w:r>
       <w:r>
         <w:t xml:space="preserve"> permet de sauvegarder le thème choisi par l’utilisateur pour que celui-ci soit gardé en mémoire entre les différentes pages du site.</w:t>
@@ -3207,8 +3753,15 @@
         <w:jc w:val="both"/>
       </w:pPr>
       <w:r>
-        <w:lastRenderedPageBreak/>
-        <w:t xml:space="preserve">Gestion du cache des navigateur pour les fichiers static </w:t>
+        <w:t xml:space="preserve">Gestion du cache des navigateur pour les fichiers </w:t>
+      </w:r>
+      <w:proofErr w:type="spellStart"/>
+      <w:r>
+        <w:t>static</w:t>
+      </w:r>
+      <w:proofErr w:type="spellEnd"/>
+      <w:r>
+        <w:t xml:space="preserve"> </w:t>
       </w:r>
     </w:p>
     <w:p>
@@ -3224,27 +3777,76 @@
         <w:spacing w:before="240" w:after="0" w:line="240" w:lineRule="auto"/>
       </w:pPr>
       <w:r>
-        <w:t xml:space="preserve">STATICFILES_STORAGE = "django.contrib.staticfiles.storage.ManifestStaticFilesStorage" dans settings.py permet d’ajouter un hash MD5 à la fin du nom du fichier (par exemple le fichier </w:t>
-      </w:r>
+        <w:t>STATICFILES_STORAGE = "</w:t>
+      </w:r>
+      <w:proofErr w:type="spellStart"/>
+      <w:r>
+        <w:t>django.contrib.staticfiles.storage.ManifestStaticFilesStorage</w:t>
+      </w:r>
+      <w:proofErr w:type="spellEnd"/>
+      <w:r>
+        <w:t xml:space="preserve">" dans settings.py permet d’ajouter un hash MD5 à la fin du nom du fichier (par exemple le fichier </w:t>
+      </w:r>
+      <w:proofErr w:type="spellStart"/>
       <w:r>
         <w:rPr>
           <w:b/>
           <w:bCs/>
         </w:rPr>
-        <w:t>css/styles.css</w:t>
-      </w:r>
-      <w:r>
-        <w:t> deviendrait</w:t>
-      </w:r>
+        <w:t>css</w:t>
+      </w:r>
+      <w:proofErr w:type="spellEnd"/>
       <w:r>
         <w:rPr>
           <w:b/>
           <w:bCs/>
         </w:rPr>
-        <w:t xml:space="preserve"> css/styles.55e7cbb9ba48.css) </w:t>
-      </w:r>
-      <w:r>
-        <w:t>et qui change en fonction du contenu du fichier. Le but est d’apporter du cache-busting aux fichiers static.</w:t>
+        <w:t>/styles.css</w:t>
+      </w:r>
+      <w:r>
+        <w:t> deviendrait</w:t>
+      </w:r>
+      <w:r>
+        <w:rPr>
+          <w:b/>
+          <w:bCs/>
+        </w:rPr>
+        <w:t xml:space="preserve"> </w:t>
+      </w:r>
+      <w:proofErr w:type="spellStart"/>
+      <w:r>
+        <w:rPr>
+          <w:b/>
+          <w:bCs/>
+        </w:rPr>
+        <w:t>css</w:t>
+      </w:r>
+      <w:proofErr w:type="spellEnd"/>
+      <w:r>
+        <w:rPr>
+          <w:b/>
+          <w:bCs/>
+        </w:rPr>
+        <w:t xml:space="preserve">/styles.55e7cbb9ba48.css) </w:t>
+      </w:r>
+      <w:r>
+        <w:t>et qui change en fonction du contenu du fichier. Le but est d’apporter du cache-</w:t>
+      </w:r>
+      <w:proofErr w:type="spellStart"/>
+      <w:r>
+        <w:t>busting</w:t>
+      </w:r>
+      <w:proofErr w:type="spellEnd"/>
+      <w:r>
+        <w:t xml:space="preserve"> aux fichiers </w:t>
+      </w:r>
+      <w:proofErr w:type="spellStart"/>
+      <w:r>
+        <w:t>static</w:t>
+      </w:r>
+      <w:proofErr w:type="spellEnd"/>
+      <w:r>
+        <w:t>.</w:t>
       </w:r>
     </w:p>
     <w:p>
@@ -3252,7 +3854,39 @@
         <w:spacing w:before="240" w:after="0"/>
       </w:pPr>
       <w:r>
-        <w:t>Ainsi lorsque le contenu du fichier static change alors le hash change également, forçant les navigateurs à télécharger le nouveau fichier plutôt que d’utiliser une version en cache. Cela permet d’optimiser la gestion des fichiers static et améliorer la gestion du cache comme les utilisateurs seront assurés d’avoir toujours la dernière version des fichiers. Il faut cependant pour que cela fonctionne que DEBUG = False dans settings.py et il faut lancer la commande python manage.py collectstatic au moindre changement dans un fichier static.</w:t>
+        <w:t xml:space="preserve">Ainsi lorsque le contenu du fichier </w:t>
+      </w:r>
+      <w:proofErr w:type="spellStart"/>
+      <w:r>
+        <w:t>static</w:t>
+      </w:r>
+      <w:proofErr w:type="spellEnd"/>
+      <w:r>
+        <w:t xml:space="preserve"> change alors le hash change également, forçant les navigateurs à télécharger le nouveau fichier plutôt que d’utiliser une version en cache. Cela permet d’optimiser la gestion des fichiers </w:t>
+      </w:r>
+      <w:proofErr w:type="spellStart"/>
+      <w:r>
+        <w:t>static</w:t>
+      </w:r>
+      <w:proofErr w:type="spellEnd"/>
+      <w:r>
+        <w:t xml:space="preserve"> et améliorer la gestion du cache comme les utilisateurs seront assurés d’avoir toujours la dernière version des fichiers. Il faut cependant pour que cela fonctionne que DEBUG = False dans settings.py et il faut lancer la commande python manage.py </w:t>
+      </w:r>
+      <w:proofErr w:type="spellStart"/>
+      <w:r>
+        <w:t>collectstatic</w:t>
+      </w:r>
+      <w:proofErr w:type="spellEnd"/>
+      <w:r>
+        <w:t xml:space="preserve"> au moindre changement dans un fichier </w:t>
+      </w:r>
+      <w:proofErr w:type="spellStart"/>
+      <w:r>
+        <w:t>static</w:t>
+      </w:r>
+      <w:proofErr w:type="spellEnd"/>
+      <w:r>
+        <w:t>.</w:t>
       </w:r>
     </w:p>
     <w:p>
@@ -3280,7 +3914,15 @@
         <w:t xml:space="preserve">lors du partage de fichiers sur GitHub </w:t>
       </w:r>
       <w:r>
-        <w:t>grâce à Python Decouple. Ceci permet de stocker les valeurs réelles de certaines variables (</w:t>
+        <w:t xml:space="preserve">grâce à Python </w:t>
+      </w:r>
+      <w:proofErr w:type="spellStart"/>
+      <w:r>
+        <w:t>Decouple</w:t>
+      </w:r>
+      <w:proofErr w:type="spellEnd"/>
+      <w:r>
+        <w:t>. Ceci permet de stocker les valeurs réelles de certaines variables (</w:t>
       </w:r>
       <w:r>
         <w:t>SECRET_KEY</w:t>
@@ -3292,7 +3934,15 @@
         <w:t>EMAIL_HOST_PASSWORD</w:t>
       </w:r>
       <w:r>
-        <w:t xml:space="preserve"> notamment) dans un fichier .env indépendant</w:t>
+        <w:t xml:space="preserve"> notamment) dans un fichier .</w:t>
+      </w:r>
+      <w:proofErr w:type="spellStart"/>
+      <w:r>
+        <w:t>env</w:t>
+      </w:r>
+      <w:proofErr w:type="spellEnd"/>
+      <w:r>
+        <w:t xml:space="preserve"> indépendant</w:t>
       </w:r>
       <w:r>
         <w:t xml:space="preserve"> qui lui n’est pas partagé.</w:t>

</xml_diff>